<commit_message>
feat(main): add files lab-4, lab4.asm, hello.asm
</commit_message>
<xml_diff>
--- a/labs/lab04/report/report.docx
+++ b/labs/lab04/report/report.docx
@@ -897,21 +897,7 @@
           <w:iCs/>
           <w:i/>
         </w:rPr>
-        <w:t xml:space="preserve">“</w:t>
-      </w:r>
-      <w:r>
-        <w:rPr>
-          <w:iCs/>
-          <w:i/>
-        </w:rPr>
         <w:t xml:space="preserve">Hello word!</w:t>
-      </w:r>
-      <w:r>
-        <w:rPr>
-          <w:iCs/>
-          <w:i/>
-        </w:rPr>
-        <w:t xml:space="preserve">”</w:t>
       </w:r>
       <w:r>
         <w:t xml:space="preserve"> </w:t>
@@ -976,7 +962,7 @@
       </w:r>
     </w:p>
     <w:bookmarkEnd w:id="48"/>
-    <w:bookmarkStart w:id="67" w:name="выполнение-самостоятельной-работы"/>
+    <w:bookmarkStart w:id="70" w:name="выполнение-самостоятельной-работы"/>
     <w:p>
       <w:pPr>
         <w:pStyle w:val="Heading1"/>
@@ -1090,7 +1076,23 @@
         <w:t xml:space="preserve"> </w:t>
       </w:r>
       <w:r>
-        <w:t xml:space="preserve">С помощью любого текстового редактора внесите изменения в текст программы в файле lab4.asm так, чтобы вместо Hello world! на экран выводилась строка с вашими фамилией и именем.</w:t>
+        <w:t xml:space="preserve">С помощью любого текстового редактора внесите изменения в текст программы в файле lab4.asm так, чтобы вместо</w:t>
+      </w:r>
+      <w:r>
+        <w:t xml:space="preserve"> </w:t>
+      </w:r>
+      <w:r>
+        <w:rPr>
+          <w:iCs/>
+          <w:i/>
+        </w:rPr>
+        <w:t xml:space="preserve">Hello world!</w:t>
+      </w:r>
+      <w:r>
+        <w:t xml:space="preserve"> </w:t>
+      </w:r>
+      <w:r>
+        <w:t xml:space="preserve">на экран выводилась строка с вашими фамилией и именем.</w:t>
       </w:r>
     </w:p>
     <w:p>
@@ -1380,26 +1382,25 @@
     </w:p>
     <w:p>
       <w:pPr>
-        <w:pStyle w:val="BodyText"/>
-      </w:pPr>
-      <w:bookmarkStart w:id="63" w:name="fig:014"/>
+        <w:pStyle w:val="CaptionedFigure"/>
+      </w:pPr>
       <w:r>
         <w:drawing>
           <wp:inline>
-            <wp:extent cx="5334000" cy="1178016"/>
+            <wp:extent cx="5334000" cy="3116987"/>
             <wp:effectExtent b="0" l="0" r="0" t="0"/>
-            <wp:docPr descr="Компилирование отчёта в других форматах" title="" id="61" name="Picture"/>
+            <wp:docPr descr="Компилирование отчёта в других форматах" title="fig:" id="62" name="Picture"/>
             <a:graphic>
               <a:graphicData uri="http://schemas.openxmlformats.org/drawingml/2006/picture">
                 <pic:pic>
                   <pic:nvPicPr>
-                    <pic:cNvPr descr="image/fig013.png" id="62" name="Picture"/>
+                    <pic:cNvPr descr="image/fig014.png" id="63" name="Picture"/>
                     <pic:cNvPicPr>
                       <a:picLocks noChangeArrowheads="1" noChangeAspect="1"/>
                     </pic:cNvPicPr>
                   </pic:nvPicPr>
                   <pic:blipFill>
-                    <a:blip r:embed="rId58"/>
+                    <a:blip r:embed="rId61"/>
                     <a:stretch>
                       <a:fillRect/>
                     </a:stretch>
@@ -1407,7 +1408,7 @@
                   <pic:spPr bwMode="auto">
                     <a:xfrm>
                       <a:off x="0" y="0"/>
-                      <a:ext cx="5334000" cy="1178016"/>
+                      <a:ext cx="5334000" cy="3116987"/>
                     </a:xfrm>
                     <a:prstGeom prst="rect">
                       <a:avLst/>
@@ -1425,9 +1426,13 @@
           </wp:inline>
         </w:drawing>
       </w:r>
-      <w:bookmarkEnd w:id="63"/>
-      <w:r>
-        <w:t xml:space="preserve">.</w:t>
+    </w:p>
+    <w:p>
+      <w:pPr>
+        <w:pStyle w:val="ImageCaption"/>
+      </w:pPr>
+      <w:r>
+        <w:t xml:space="preserve">Компилирование отчёта в других форматах</w:t>
       </w:r>
     </w:p>
     <w:p>
@@ -1437,15 +1442,19 @@
       <w:r>
         <w:t xml:space="preserve">Поднявшись на одну папку вверх, я загрузила файлы на Github с помощью последовательного ввода следующих команд:</w:t>
       </w:r>
-      <w:r>
-        <w:t xml:space="preserve"> </w:t>
-      </w:r>
+    </w:p>
+    <w:p>
+      <w:pPr>
+        <w:pStyle w:val="BodyText"/>
+      </w:pPr>
       <w:r>
         <w:t xml:space="preserve">git add .</w:t>
       </w:r>
-      <w:r>
-        <w:t xml:space="preserve"> </w:t>
-      </w:r>
+    </w:p>
+    <w:p>
+      <w:pPr>
+        <w:pStyle w:val="BodyText"/>
+      </w:pPr>
       <w:r>
         <w:t xml:space="preserve">git commit -am</w:t>
       </w:r>
@@ -1461,35 +1470,36 @@
       <w:r>
         <w:t xml:space="preserve">’</w:t>
       </w:r>
-      <w:r>
-        <w:t xml:space="preserve"> </w:t>
-      </w:r>
+    </w:p>
+    <w:p>
+      <w:pPr>
+        <w:pStyle w:val="BodyText"/>
+      </w:pPr>
       <w:r>
         <w:t xml:space="preserve">git push</w:t>
       </w:r>
     </w:p>
     <w:p>
       <w:pPr>
-        <w:pStyle w:val="BodyText"/>
-      </w:pPr>
-      <w:bookmarkStart w:id="66" w:name="fig:014"/>
+        <w:pStyle w:val="CaptionedFigure"/>
+      </w:pPr>
       <w:r>
         <w:drawing>
           <wp:inline>
-            <wp:extent cx="5334000" cy="1178016"/>
+            <wp:extent cx="5334000" cy="1682880"/>
             <wp:effectExtent b="0" l="0" r="0" t="0"/>
-            <wp:docPr descr="Загрузка файлов на Github" title="" id="64" name="Picture"/>
+            <wp:docPr descr="Загрузка файлов на Github" title="fig:" id="65" name="Picture"/>
             <a:graphic>
               <a:graphicData uri="http://schemas.openxmlformats.org/drawingml/2006/picture">
                 <pic:pic>
                   <pic:nvPicPr>
-                    <pic:cNvPr descr="image/fig013.png" id="65" name="Picture"/>
+                    <pic:cNvPr descr="image/fig015.png" id="66" name="Picture"/>
                     <pic:cNvPicPr>
                       <a:picLocks noChangeArrowheads="1" noChangeAspect="1"/>
                     </pic:cNvPicPr>
                   </pic:nvPicPr>
                   <pic:blipFill>
-                    <a:blip r:embed="rId58"/>
+                    <a:blip r:embed="rId64"/>
                     <a:stretch>
                       <a:fillRect/>
                     </a:stretch>
@@ -1497,7 +1507,7 @@
                   <pic:spPr bwMode="auto">
                     <a:xfrm>
                       <a:off x="0" y="0"/>
-                      <a:ext cx="5334000" cy="1178016"/>
+                      <a:ext cx="5334000" cy="1682880"/>
                     </a:xfrm>
                     <a:prstGeom prst="rect">
                       <a:avLst/>
@@ -1515,13 +1525,72 @@
           </wp:inline>
         </w:drawing>
       </w:r>
-      <w:bookmarkEnd w:id="66"/>
-      <w:r>
-        <w:t xml:space="preserve">.</w:t>
-      </w:r>
-    </w:p>
-    <w:bookmarkEnd w:id="67"/>
-    <w:bookmarkStart w:id="68" w:name="выводы"/>
+    </w:p>
+    <w:p>
+      <w:pPr>
+        <w:pStyle w:val="ImageCaption"/>
+      </w:pPr>
+      <w:r>
+        <w:t xml:space="preserve">Загрузка файлов на Github</w:t>
+      </w:r>
+    </w:p>
+    <w:p>
+      <w:pPr>
+        <w:pStyle w:val="CaptionedFigure"/>
+      </w:pPr>
+      <w:r>
+        <w:drawing>
+          <wp:inline>
+            <wp:extent cx="5334000" cy="3490148"/>
+            <wp:effectExtent b="0" l="0" r="0" t="0"/>
+            <wp:docPr descr="Загрузка файлов на Github" title="fig:" id="68" name="Picture"/>
+            <a:graphic>
+              <a:graphicData uri="http://schemas.openxmlformats.org/drawingml/2006/picture">
+                <pic:pic>
+                  <pic:nvPicPr>
+                    <pic:cNvPr descr="image/fig016.png" id="69" name="Picture"/>
+                    <pic:cNvPicPr>
+                      <a:picLocks noChangeArrowheads="1" noChangeAspect="1"/>
+                    </pic:cNvPicPr>
+                  </pic:nvPicPr>
+                  <pic:blipFill>
+                    <a:blip r:embed="rId67"/>
+                    <a:stretch>
+                      <a:fillRect/>
+                    </a:stretch>
+                  </pic:blipFill>
+                  <pic:spPr bwMode="auto">
+                    <a:xfrm>
+                      <a:off x="0" y="0"/>
+                      <a:ext cx="5334000" cy="3490148"/>
+                    </a:xfrm>
+                    <a:prstGeom prst="rect">
+                      <a:avLst/>
+                    </a:prstGeom>
+                    <a:noFill/>
+                    <a:ln w="9525">
+                      <a:noFill/>
+                      <a:headEnd/>
+                      <a:tailEnd/>
+                    </a:ln>
+                  </pic:spPr>
+                </pic:pic>
+              </a:graphicData>
+            </a:graphic>
+          </wp:inline>
+        </w:drawing>
+      </w:r>
+    </w:p>
+    <w:p>
+      <w:pPr>
+        <w:pStyle w:val="ImageCaption"/>
+      </w:pPr>
+      <w:r>
+        <w:t xml:space="preserve">Загрузка файлов на Github</w:t>
+      </w:r>
+    </w:p>
+    <w:bookmarkEnd w:id="70"/>
+    <w:bookmarkStart w:id="71" w:name="выводы"/>
     <w:p>
       <w:pPr>
         <w:pStyle w:val="Heading1"/>
@@ -1547,7 +1616,7 @@
         <w:t xml:space="preserve">Я освоила процедуры компиляции и сборки программ, написанных на ассемблере NASM. Познакомилась со структурой программы на языке NASM. Вспомнила синтаксис команды cp, как выгружать файлы в Github.</w:t>
       </w:r>
     </w:p>
-    <w:bookmarkEnd w:id="68"/>
+    <w:bookmarkEnd w:id="71"/>
     <w:sectPr/>
   </w:body>
 </w:document>

</xml_diff>